<commit_message>
Se agregarón las vistas del sistema y se modifico la propuesta
</commit_message>
<xml_diff>
--- a/DocumentosDeTexto/AnálisisRequerimientos.docx
+++ b/DocumentosDeTexto/AnálisisRequerimientos.docx
@@ -30,7 +30,6 @@
           <w:sz w:val="20"/>
         </w:rPr>
       </w:pPr>
-      <w:proofErr w:type="spellStart"/>
       <w:r>
         <w:rPr>
           <w:rFonts w:cs="Times New Roman"/>
@@ -41,7 +40,6 @@
         </w:rPr>
         <w:t>Chillorios</w:t>
       </w:r>
-      <w:proofErr w:type="spellEnd"/>
     </w:p>
     <w:p>
       <w:pPr>
@@ -297,9 +295,9 @@
     <w:p>
       <w:pPr>
         <w:rPr>
-          <w:rFonts w:ascii="Times" w:hAnsi="Times" w:cs="Times New Roman"/>
-          <w:color w:val="auto"/>
-          <w:sz w:val="20"/>
+          <w:rFonts w:cs="Times New Roman"/>
+          <w:sz w:val="24"/>
+          <w:szCs w:val="24"/>
         </w:rPr>
       </w:pPr>
       <w:r>
@@ -310,30 +308,20 @@
           <w:sz w:val="24"/>
           <w:szCs w:val="24"/>
         </w:rPr>
-        <w:t>Objetivos</w:t>
+        <w:t>Objetivo</w:t>
       </w:r>
-    </w:p>
-    <w:p>
-      <w:pPr>
-        <w:numPr>
-          <w:ilvl w:val="0"/>
-          <w:numId w:val="1"/>
-        </w:numPr>
-        <w:textAlignment w:val="baseline"/>
+      <w:r>
         <w:rPr>
           <w:rFonts w:cs="Times New Roman"/>
+          <w:b/>
+          <w:bCs/>
           <w:sz w:val="24"/>
           <w:szCs w:val="24"/>
         </w:rPr>
-      </w:pPr>
-      <w:r>
-        <w:rPr>
-          <w:rFonts w:cs="Times New Roman"/>
-          <w:sz w:val="24"/>
-          <w:szCs w:val="24"/>
-        </w:rPr>
-        <w:t>Satisfacer las necesidades del cliente, así como comprender sus necesidades.</w:t>
+        <w:t xml:space="preserve"> Gral.</w:t>
       </w:r>
+      <w:bookmarkStart w:id="0" w:name="_GoBack"/>
+      <w:bookmarkEnd w:id="0"/>
     </w:p>
     <w:p>
       <w:pPr>
@@ -476,16 +464,7 @@
           <w:sz w:val="24"/>
           <w:szCs w:val="24"/>
         </w:rPr>
-        <w:t xml:space="preserve">Control de ventas: Este debe tener la posibilidad de registrar un nuevo </w:t>
-      </w:r>
-      <w:proofErr w:type="spellStart"/>
-      <w:r>
-        <w:rPr>
-          <w:rFonts w:cs="Times New Roman"/>
-          <w:sz w:val="24"/>
-          <w:szCs w:val="24"/>
-        </w:rPr>
-        <w:t>pedido</w:t>
+        <w:t>Control de ventas: Este debe tener la posibilidad de registrar un nuevo pedido</w:t>
       </w:r>
       <w:r>
         <w:rPr>
@@ -501,16 +480,7 @@
           <w:sz w:val="24"/>
           <w:szCs w:val="24"/>
         </w:rPr>
-        <w:t>Este</w:t>
-      </w:r>
-      <w:proofErr w:type="spellEnd"/>
-      <w:r>
-        <w:rPr>
-          <w:rFonts w:cs="Times New Roman"/>
-          <w:sz w:val="24"/>
-          <w:szCs w:val="24"/>
-        </w:rPr>
-        <w:t xml:space="preserve"> módulo debe estar sincronizado con el inventario de productos, de cada venta que se realice se deberá descontar del inventario la cantidad proporcional de cada ingrediente que fue necesario para cada alimento, para lo cual será necesario el módulo de recetas estándar.</w:t>
+        <w:t>Este módulo debe estar sincronizado con el inventario de productos, de cada venta que se realice se deberá descontar del inventario la cantidad proporcional de cada ingrediente que fue necesario para cada alimento, para lo cual será necesario el módulo de recetas estándar.</w:t>
       </w:r>
     </w:p>
     <w:p>
@@ -1180,25 +1150,7 @@
           <w:sz w:val="24"/>
           <w:szCs w:val="24"/>
         </w:rPr>
-        <w:t xml:space="preserve">Hacer que el control de la empresa </w:t>
-      </w:r>
-      <w:proofErr w:type="spellStart"/>
-      <w:r>
-        <w:rPr>
-          <w:rFonts w:cs="Times New Roman"/>
-          <w:sz w:val="24"/>
-          <w:szCs w:val="24"/>
-        </w:rPr>
-        <w:t>Oishi</w:t>
-      </w:r>
-      <w:proofErr w:type="spellEnd"/>
-      <w:r>
-        <w:rPr>
-          <w:rFonts w:cs="Times New Roman"/>
-          <w:sz w:val="24"/>
-          <w:szCs w:val="24"/>
-        </w:rPr>
-        <w:t xml:space="preserve"> sea más fácil, cómodo y seguro usando un software capaz de reducir el tiempo y dedicación que la administración de una empresa requiera.</w:t>
+        <w:t>Hacer que el control de la empresa Oishi sea más fácil, cómodo y seguro usando un software capaz de reducir el tiempo y dedicación que la administración de una empresa requiera.</w:t>
       </w:r>
     </w:p>
     <w:p>
@@ -1666,61 +1618,7 @@
           <w:sz w:val="24"/>
           <w:szCs w:val="24"/>
         </w:rPr>
-        <w:t xml:space="preserve">CRUD: </w:t>
-      </w:r>
-      <w:proofErr w:type="spellStart"/>
-      <w:r>
-        <w:rPr>
-          <w:rFonts w:cs="Times New Roman"/>
-          <w:sz w:val="24"/>
-          <w:szCs w:val="24"/>
-        </w:rPr>
-        <w:t>Create</w:t>
-      </w:r>
-      <w:proofErr w:type="spellEnd"/>
-      <w:r>
-        <w:rPr>
-          <w:rFonts w:cs="Times New Roman"/>
-          <w:sz w:val="24"/>
-          <w:szCs w:val="24"/>
-        </w:rPr>
-        <w:t xml:space="preserve">, </w:t>
-      </w:r>
-      <w:proofErr w:type="spellStart"/>
-      <w:r>
-        <w:rPr>
-          <w:rFonts w:cs="Times New Roman"/>
-          <w:sz w:val="24"/>
-          <w:szCs w:val="24"/>
-        </w:rPr>
-        <w:t>Read</w:t>
-      </w:r>
-      <w:proofErr w:type="spellEnd"/>
-      <w:r>
-        <w:rPr>
-          <w:rFonts w:cs="Times New Roman"/>
-          <w:sz w:val="24"/>
-          <w:szCs w:val="24"/>
-        </w:rPr>
-        <w:t xml:space="preserve">, </w:t>
-      </w:r>
-      <w:proofErr w:type="spellStart"/>
-      <w:r>
-        <w:rPr>
-          <w:rFonts w:cs="Times New Roman"/>
-          <w:sz w:val="24"/>
-          <w:szCs w:val="24"/>
-        </w:rPr>
-        <w:t>Update,Delete</w:t>
-      </w:r>
-      <w:proofErr w:type="spellEnd"/>
-      <w:r>
-        <w:rPr>
-          <w:rFonts w:cs="Times New Roman"/>
-          <w:sz w:val="24"/>
-          <w:szCs w:val="24"/>
-        </w:rPr>
-        <w:t>.</w:t>
+        <w:t>CRUD: Create, Read, Update,Delete.</w:t>
       </w:r>
     </w:p>
     <w:p>
@@ -6331,17 +6229,8 @@
                 <w:sz w:val="24"/>
                 <w:szCs w:val="24"/>
               </w:rPr>
-              <w:t xml:space="preserve">Control de </w:t>
-            </w:r>
-            <w:proofErr w:type="spellStart"/>
-            <w:r>
-              <w:rPr>
-                <w:sz w:val="24"/>
-                <w:szCs w:val="24"/>
-              </w:rPr>
-              <w:t>provveedores</w:t>
-            </w:r>
-            <w:proofErr w:type="spellEnd"/>
+              <w:t>Control de provveedores</w:t>
+            </w:r>
           </w:p>
         </w:tc>
       </w:tr>
@@ -7508,23 +7397,13 @@
                 <w:szCs w:val="24"/>
               </w:rPr>
             </w:pPr>
-            <w:proofErr w:type="spellStart"/>
-            <w:r>
-              <w:rPr>
-                <w:rFonts w:cs="Times New Roman"/>
-                <w:b/>
-                <w:szCs w:val="24"/>
-              </w:rPr>
-              <w:t>Abrv</w:t>
-            </w:r>
-            <w:proofErr w:type="spellEnd"/>
-            <w:r>
-              <w:rPr>
-                <w:rFonts w:cs="Times New Roman"/>
-                <w:b/>
-                <w:szCs w:val="24"/>
-              </w:rPr>
-              <w:t>.</w:t>
+            <w:r>
+              <w:rPr>
+                <w:rFonts w:cs="Times New Roman"/>
+                <w:b/>
+                <w:szCs w:val="24"/>
+              </w:rPr>
+              <w:t>Abrv.</w:t>
             </w:r>
           </w:p>
         </w:tc>
@@ -14630,21 +14509,7 @@
               <w:rPr>
                 <w:sz w:val="24"/>
               </w:rPr>
-              <w:t>Es el paso en el cual se crea el script en un gestor de base de datos (</w:t>
-            </w:r>
-            <w:proofErr w:type="spellStart"/>
-            <w:r>
-              <w:rPr>
-                <w:sz w:val="24"/>
-              </w:rPr>
-              <w:t>MySQL</w:t>
-            </w:r>
-            <w:proofErr w:type="spellEnd"/>
-            <w:r>
-              <w:rPr>
-                <w:sz w:val="24"/>
-              </w:rPr>
-              <w:t>).</w:t>
+              <w:t>Es el paso en el cual se crea el script en un gestor de base de datos (MySQL).</w:t>
             </w:r>
           </w:p>
         </w:tc>
@@ -18112,21 +17977,7 @@
               <w:rPr>
                 <w:sz w:val="24"/>
               </w:rPr>
-              <w:t xml:space="preserve">cuenta con  un estado </w:t>
-            </w:r>
-            <w:proofErr w:type="spellStart"/>
-            <w:r>
-              <w:rPr>
-                <w:sz w:val="24"/>
-              </w:rPr>
-              <w:t>activo,Confirmación</w:t>
-            </w:r>
-            <w:proofErr w:type="spellEnd"/>
-            <w:r>
-              <w:rPr>
-                <w:sz w:val="24"/>
-              </w:rPr>
-              <w:t xml:space="preserve"> de la modificación.</w:t>
+              <w:t>cuenta con  un estado activo,Confirmación de la modificación.</w:t>
             </w:r>
           </w:p>
         </w:tc>
@@ -20841,8 +20692,8 @@
               <w:pStyle w:val="normal0"/>
               <w:jc w:val="both"/>
             </w:pPr>
-            <w:bookmarkStart w:id="0" w:name="h.gjdgxs" w:colFirst="0" w:colLast="0"/>
-            <w:bookmarkEnd w:id="0"/>
+            <w:bookmarkStart w:id="1" w:name="h.gjdgxs" w:colFirst="0" w:colLast="0"/>
+            <w:bookmarkEnd w:id="1"/>
             <w:r>
               <w:rPr>
                 <w:sz w:val="24"/>
@@ -21302,21 +21153,7 @@
               <w:rPr>
                 <w:sz w:val="24"/>
               </w:rPr>
-              <w:t xml:space="preserve">Conexión a la BD, </w:t>
-            </w:r>
-            <w:proofErr w:type="spellStart"/>
-            <w:r>
-              <w:rPr>
-                <w:sz w:val="24"/>
-              </w:rPr>
-              <w:t>conexion</w:t>
-            </w:r>
-            <w:proofErr w:type="spellEnd"/>
-            <w:r>
-              <w:rPr>
-                <w:sz w:val="24"/>
-              </w:rPr>
-              <w:t xml:space="preserve"> con la interfaz gráfica.</w:t>
+              <w:t>Conexión a la BD, conexion con la interfaz gráfica.</w:t>
             </w:r>
           </w:p>
         </w:tc>
@@ -29022,7 +28859,6 @@
                 <w:sz w:val="20"/>
               </w:rPr>
             </w:pPr>
-            <w:bookmarkStart w:id="1" w:name="_GoBack"/>
             <w:r>
               <w:rPr>
                 <w:rFonts w:cs="Times New Roman"/>
@@ -29493,7 +29329,6 @@
           </w:p>
         </w:tc>
       </w:tr>
-      <w:bookmarkEnd w:id="1"/>
     </w:tbl>
     <w:p/>
     <w:p>
@@ -29590,23 +29425,13 @@
                 <w:szCs w:val="24"/>
               </w:rPr>
             </w:pPr>
-            <w:proofErr w:type="spellStart"/>
-            <w:r>
-              <w:rPr>
-                <w:rFonts w:cs="Times New Roman"/>
-                <w:b/>
-                <w:szCs w:val="24"/>
-              </w:rPr>
-              <w:t>Abrv</w:t>
-            </w:r>
-            <w:proofErr w:type="spellEnd"/>
-            <w:r>
-              <w:rPr>
-                <w:rFonts w:cs="Times New Roman"/>
-                <w:b/>
-                <w:szCs w:val="24"/>
-              </w:rPr>
-              <w:t>.</w:t>
+            <w:r>
+              <w:rPr>
+                <w:rFonts w:cs="Times New Roman"/>
+                <w:b/>
+                <w:szCs w:val="24"/>
+              </w:rPr>
+              <w:t>Abrv.</w:t>
             </w:r>
           </w:p>
         </w:tc>
@@ -35821,19 +35646,11 @@
                 <w:b/>
               </w:rPr>
             </w:pPr>
-            <w:proofErr w:type="spellStart"/>
-            <w:r>
-              <w:rPr>
-                <w:b/>
-              </w:rPr>
-              <w:t>Abrv</w:t>
-            </w:r>
-            <w:proofErr w:type="spellEnd"/>
-            <w:r>
-              <w:rPr>
-                <w:b/>
-              </w:rPr>
-              <w:t>.</w:t>
+            <w:r>
+              <w:rPr>
+                <w:b/>
+              </w:rPr>
+              <w:t>Abrv.</w:t>
             </w:r>
           </w:p>
         </w:tc>
@@ -38186,7 +38003,7 @@
 </file>
 
 <file path=customXml/itemProps1.xml><?xml version="1.0" encoding="utf-8"?>
-<ds:datastoreItem xmlns:ds="http://schemas.openxmlformats.org/officeDocument/2006/customXml" ds:itemID="{ECE048B2-BF00-7847-80F4-7A4E9000B155}">
+<ds:datastoreItem xmlns:ds="http://schemas.openxmlformats.org/officeDocument/2006/customXml" ds:itemID="{2E912000-CB0C-A045-9AAE-6C9E7AAA4B9E}">
   <ds:schemaRefs>
     <ds:schemaRef ds:uri="http://schemas.openxmlformats.org/officeDocument/2006/bibliography"/>
   </ds:schemaRefs>

</xml_diff>